<commit_message>
file and git ignore
</commit_message>
<xml_diff>
--- a/Translator/input/Krishna.docx
+++ b/Translator/input/Krishna.docx
@@ -46,10 +46,13 @@
     </w:p>
     <w:p>
       <w:pPr>
+        <w:jc w:val="right"/>
         <w:rPr>
           <w:b/>
           <w:bCs/>
-          <w:color w:val="FF0000"/>
+          <w:i/>
+          <w:iCs/>
+          <w:color w:val="4EA72E" w:themeColor="accent6"/>
           <w:sz w:val="48"/>
           <w:szCs w:val="48"/>
         </w:rPr>
@@ -58,7 +61,9 @@
         <w:rPr>
           <w:b/>
           <w:bCs/>
-          <w:color w:val="FF0000"/>
+          <w:i/>
+          <w:iCs/>
+          <w:color w:val="4EA72E" w:themeColor="accent6"/>
           <w:sz w:val="48"/>
           <w:szCs w:val="48"/>
         </w:rPr>
@@ -89,10 +94,11 @@
     </w:p>
     <w:p>
       <w:pPr>
+        <w:jc w:val="center"/>
         <w:rPr>
           <w:b/>
           <w:bCs/>
-          <w:color w:val="FF0000"/>
+          <w:color w:val="77206D" w:themeColor="accent5" w:themeShade="BF"/>
           <w:sz w:val="48"/>
           <w:szCs w:val="48"/>
         </w:rPr>
@@ -101,9 +107,10 @@
         <w:rPr>
           <w:b/>
           <w:bCs/>
-          <w:color w:val="FF0000"/>
+          <w:color w:val="77206D" w:themeColor="accent5" w:themeShade="BF"/>
           <w:sz w:val="48"/>
           <w:szCs w:val="48"/>
+          <w:highlight w:val="yellow"/>
         </w:rPr>
         <w:lastRenderedPageBreak/>
         <w:t>Zubin is my teammate</w:t>
@@ -114,9 +121,10 @@
         <w:rPr>
           <w:b/>
           <w:bCs/>
+          <w:strike/>
           <w:color w:val="FF0000"/>
-          <w:sz w:val="48"/>
-          <w:szCs w:val="48"/>
+          <w:sz w:val="96"/>
+          <w:szCs w:val="96"/>
         </w:rPr>
       </w:pPr>
       <w:r>
@@ -133,9 +141,10 @@
         <w:rPr>
           <w:b/>
           <w:bCs/>
+          <w:strike/>
           <w:color w:val="FF0000"/>
-          <w:sz w:val="48"/>
-          <w:szCs w:val="48"/>
+          <w:sz w:val="96"/>
+          <w:szCs w:val="96"/>
         </w:rPr>
         <w:lastRenderedPageBreak/>
         <w:t>Mihir is my people manager</w:t>

</xml_diff>